<commit_message>
Creating table for multi-answer tables is now working
</commit_message>
<xml_diff>
--- a/output/Table_Q0.docx
+++ b/output/Table_Q0.docx
@@ -254,6 +254,50 @@
                 <w:szCs w:val="22"/>
                 <w:color w:val="000000"/>
               </w:rPr>
+              <w:t xml:space="preserve">Yes</w:t>
+            </w:r>
+          </w:p>
+        </w:tc>
+        <w:tc>
+          <w:tcPr>
+            <w:tcBorders>
+              <w:bottom w:val="single" w:sz="16" w:space="0" w:color="666666"/>
+              <w:top w:val="single" w:sz="16" w:space="0" w:color="666666"/>
+              <w:left w:val="none" w:sz="0" w:space="0" w:color="000000"/>
+              <w:right w:val="none" w:sz="0" w:space="0" w:color="000000"/>
+            </w:tcBorders>
+            <w:shd w:val="clear" w:color="auto" w:fill="FFFFFF"/>
+            <w:tcMar>
+              <w:top w:w="0" w:type="dxa"/>
+              <w:bottom w:w="0" w:type="dxa"/>
+              <w:left w:w="0" w:type="dxa"/>
+              <w:right w:w="0" w:type="dxa"/>
+            </w:tcMar>
+            <w:vAlign w:val="center"/>
+          </w:tcPr>
+          <w:p>
+            <w:pPr>
+              <w:pStyle w:val="Normal"/>
+              <w:jc w:val="left"/>
+              <w:pBdr>
+                <w:bottom w:val="none" w:sz="0" w:space="0" w:color="000000"/>
+                <w:top w:val="none" w:sz="0" w:space="0" w:color="000000"/>
+                <w:left w:val="none" w:sz="0" w:space="0" w:color="000000"/>
+                <w:right w:val="none" w:sz="0" w:space="0" w:color="000000"/>
+              </w:pBdr>
+              <w:spacing w:after="100" w:before="100" w:line="240"/>
+              <w:ind w:firstLine="0" w:left="100" w:right="100"/>
+            </w:pPr>
+            <w:r>
+              <w:rPr>
+                <w:rFonts w:ascii="Arial" w:hAnsi="Arial" w:eastAsia="Arial" w:cs="Arial"/>
+                <w:i w:val="false"/>
+                <w:b w:val="false"/>
+                <w:u w:val="none"/>
+                <w:sz w:val="22"/>
+                <w:szCs w:val="22"/>
+                <w:color w:val="000000"/>
+              </w:rPr>
               <w:t xml:space="preserve">No</w:t>
             </w:r>
           </w:p>
@@ -343,50 +387,6 @@
                 <w:color w:val="000000"/>
               </w:rPr>
               <w:t xml:space="preserve">No</w:t>
-            </w:r>
-          </w:p>
-        </w:tc>
-        <w:tc>
-          <w:tcPr>
-            <w:tcBorders>
-              <w:bottom w:val="single" w:sz="16" w:space="0" w:color="666666"/>
-              <w:top w:val="single" w:sz="16" w:space="0" w:color="666666"/>
-              <w:left w:val="none" w:sz="0" w:space="0" w:color="000000"/>
-              <w:right w:val="none" w:sz="0" w:space="0" w:color="000000"/>
-            </w:tcBorders>
-            <w:shd w:val="clear" w:color="auto" w:fill="FFFFFF"/>
-            <w:tcMar>
-              <w:top w:w="0" w:type="dxa"/>
-              <w:bottom w:w="0" w:type="dxa"/>
-              <w:left w:w="0" w:type="dxa"/>
-              <w:right w:w="0" w:type="dxa"/>
-            </w:tcMar>
-            <w:vAlign w:val="center"/>
-          </w:tcPr>
-          <w:p>
-            <w:pPr>
-              <w:pStyle w:val="Normal"/>
-              <w:jc w:val="left"/>
-              <w:pBdr>
-                <w:bottom w:val="none" w:sz="0" w:space="0" w:color="000000"/>
-                <w:top w:val="none" w:sz="0" w:space="0" w:color="000000"/>
-                <w:left w:val="none" w:sz="0" w:space="0" w:color="000000"/>
-                <w:right w:val="none" w:sz="0" w:space="0" w:color="000000"/>
-              </w:pBdr>
-              <w:spacing w:after="100" w:before="100" w:line="240"/>
-              <w:ind w:firstLine="0" w:left="100" w:right="100"/>
-            </w:pPr>
-            <w:r>
-              <w:rPr>
-                <w:rFonts w:ascii="Arial" w:hAnsi="Arial" w:eastAsia="Arial" w:cs="Arial"/>
-                <w:i w:val="false"/>
-                <w:b w:val="false"/>
-                <w:u w:val="none"/>
-                <w:sz w:val="22"/>
-                <w:szCs w:val="22"/>
-                <w:color w:val="000000"/>
-              </w:rPr>
-              <w:t xml:space="preserve">Yes</w:t>
             </w:r>
           </w:p>
         </w:tc>
@@ -480,6 +480,50 @@
                 <w:szCs w:val="22"/>
                 <w:color w:val="000000"/>
               </w:rPr>
+              <w:t xml:space="preserve">3</w:t>
+            </w:r>
+          </w:p>
+        </w:tc>
+        <w:tc>
+          <w:tcPr>
+            <w:tcBorders>
+              <w:bottom w:val="single" w:sz="16" w:space="0" w:color="666666"/>
+              <w:top w:val="single" w:sz="16" w:space="0" w:color="666666"/>
+              <w:left w:val="none" w:sz="0" w:space="0" w:color="000000"/>
+              <w:right w:val="none" w:sz="0" w:space="0" w:color="000000"/>
+            </w:tcBorders>
+            <w:shd w:val="clear" w:color="auto" w:fill="FFFFFF"/>
+            <w:tcMar>
+              <w:top w:w="0" w:type="dxa"/>
+              <w:bottom w:w="0" w:type="dxa"/>
+              <w:left w:w="0" w:type="dxa"/>
+              <w:right w:w="0" w:type="dxa"/>
+            </w:tcMar>
+            <w:vAlign w:val="center"/>
+          </w:tcPr>
+          <w:p>
+            <w:pPr>
+              <w:pStyle w:val="Normal"/>
+              <w:jc w:val="left"/>
+              <w:pBdr>
+                <w:bottom w:val="none" w:sz="0" w:space="0" w:color="000000"/>
+                <w:top w:val="none" w:sz="0" w:space="0" w:color="000000"/>
+                <w:left w:val="none" w:sz="0" w:space="0" w:color="000000"/>
+                <w:right w:val="none" w:sz="0" w:space="0" w:color="000000"/>
+              </w:pBdr>
+              <w:spacing w:after="100" w:before="100" w:line="240"/>
+              <w:ind w:firstLine="0" w:left="100" w:right="100"/>
+            </w:pPr>
+            <w:r>
+              <w:rPr>
+                <w:rFonts w:ascii="Arial" w:hAnsi="Arial" w:eastAsia="Arial" w:cs="Arial"/>
+                <w:i w:val="false"/>
+                <w:b w:val="false"/>
+                <w:u w:val="none"/>
+                <w:sz w:val="22"/>
+                <w:szCs w:val="22"/>
+                <w:color w:val="000000"/>
+              </w:rPr>
               <w:t xml:space="preserve">26</w:t>
             </w:r>
           </w:p>
@@ -524,7 +568,7 @@
                 <w:szCs w:val="22"/>
                 <w:color w:val="000000"/>
               </w:rPr>
-              <w:t xml:space="preserve">3</w:t>
+              <w:t xml:space="preserve">4</w:t>
             </w:r>
           </w:p>
         </w:tc>
@@ -569,50 +613,6 @@
                 <w:color w:val="000000"/>
               </w:rPr>
               <w:t xml:space="preserve">9</w:t>
-            </w:r>
-          </w:p>
-        </w:tc>
-        <w:tc>
-          <w:tcPr>
-            <w:tcBorders>
-              <w:bottom w:val="single" w:sz="16" w:space="0" w:color="666666"/>
-              <w:top w:val="single" w:sz="16" w:space="0" w:color="666666"/>
-              <w:left w:val="none" w:sz="0" w:space="0" w:color="000000"/>
-              <w:right w:val="none" w:sz="0" w:space="0" w:color="000000"/>
-            </w:tcBorders>
-            <w:shd w:val="clear" w:color="auto" w:fill="FFFFFF"/>
-            <w:tcMar>
-              <w:top w:w="0" w:type="dxa"/>
-              <w:bottom w:w="0" w:type="dxa"/>
-              <w:left w:w="0" w:type="dxa"/>
-              <w:right w:w="0" w:type="dxa"/>
-            </w:tcMar>
-            <w:vAlign w:val="center"/>
-          </w:tcPr>
-          <w:p>
-            <w:pPr>
-              <w:pStyle w:val="Normal"/>
-              <w:jc w:val="left"/>
-              <w:pBdr>
-                <w:bottom w:val="none" w:sz="0" w:space="0" w:color="000000"/>
-                <w:top w:val="none" w:sz="0" w:space="0" w:color="000000"/>
-                <w:left w:val="none" w:sz="0" w:space="0" w:color="000000"/>
-                <w:right w:val="none" w:sz="0" w:space="0" w:color="000000"/>
-              </w:pBdr>
-              <w:spacing w:after="100" w:before="100" w:line="240"/>
-              <w:ind w:firstLine="0" w:left="100" w:right="100"/>
-            </w:pPr>
-            <w:r>
-              <w:rPr>
-                <w:rFonts w:ascii="Arial" w:hAnsi="Arial" w:eastAsia="Arial" w:cs="Arial"/>
-                <w:i w:val="false"/>
-                <w:b w:val="false"/>
-                <w:u w:val="none"/>
-                <w:sz w:val="22"/>
-                <w:szCs w:val="22"/>
-                <w:color w:val="000000"/>
-              </w:rPr>
-              <w:t xml:space="preserve">4</w:t>
             </w:r>
           </w:p>
         </w:tc>
@@ -2094,246 +2094,4 @@
   </a:objectDefaults>
   <a:extraClrSchemeLst/>
 </a:theme>
-</file>
-
-<file path=customXml/item1.xml><?xml version="1.0" encoding="utf-8"?>
-<ct:contentTypeSchema xmlns:ct="http://schemas.microsoft.com/office/2006/metadata/contentType" xmlns:ma="http://schemas.microsoft.com/office/2006/metadata/properties/metaAttributes" ct:_="" ma:_="" ma:contentTypeName="Dokument" ma:contentTypeID="0x010100E28E13ACBC000A4C890C7EF62115DE09" ma:contentTypeVersion="13" ma:contentTypeDescription="Ein neues Dokument erstellen." ma:contentTypeScope="" ma:versionID="38c6947b388da27d619d5996577e48bb">
-  <xsd:schema xmlns:xsd="http://www.w3.org/2001/XMLSchema" xmlns:xs="http://www.w3.org/2001/XMLSchema" xmlns:p="http://schemas.microsoft.com/office/2006/metadata/properties" xmlns:ns2="dc8ea9bb-7be6-4347-bbbd-43ecd0226ab6" xmlns:ns3="36965efa-5a39-45c9-9312-a4f852bee1e3" targetNamespace="http://schemas.microsoft.com/office/2006/metadata/properties" ma:root="true" ma:fieldsID="2b0d313870efd85b4f0f8b7717aad82c" ns2:_="" ns3:_="">
-    <xsd:import namespace="dc8ea9bb-7be6-4347-bbbd-43ecd0226ab6"/>
-    <xsd:import namespace="36965efa-5a39-45c9-9312-a4f852bee1e3"/>
-    <xsd:element name="properties">
-      <xsd:complexType>
-        <xsd:sequence>
-          <xsd:element name="documentManagement">
-            <xsd:complexType>
-              <xsd:all>
-                <xsd:element ref="ns2:MediaServiceMetadata" minOccurs="0"/>
-                <xsd:element ref="ns2:MediaServiceFastMetadata" minOccurs="0"/>
-                <xsd:element ref="ns2:MediaServiceAutoKeyPoints" minOccurs="0"/>
-                <xsd:element ref="ns2:MediaServiceKeyPoints" minOccurs="0"/>
-                <xsd:element ref="ns2:MediaServiceAutoTags" minOccurs="0"/>
-                <xsd:element ref="ns2:MediaServiceOCR" minOccurs="0"/>
-                <xsd:element ref="ns2:MediaServiceGenerationTime" minOccurs="0"/>
-                <xsd:element ref="ns2:MediaServiceEventHashCode" minOccurs="0"/>
-                <xsd:element ref="ns3:SharedWithUsers" minOccurs="0"/>
-                <xsd:element ref="ns3:SharedWithDetails" minOccurs="0"/>
-                <xsd:element ref="ns2:lcf76f155ced4ddcb4097134ff3c332f" minOccurs="0"/>
-                <xsd:element ref="ns3:TaxCatchAll" minOccurs="0"/>
-              </xsd:all>
-            </xsd:complexType>
-          </xsd:element>
-        </xsd:sequence>
-      </xsd:complexType>
-    </xsd:element>
-  </xsd:schema>
-  <xsd:schema xmlns:xsd="http://www.w3.org/2001/XMLSchema" xmlns:xs="http://www.w3.org/2001/XMLSchema" xmlns:dms="http://schemas.microsoft.com/office/2006/documentManagement/types" xmlns:pc="http://schemas.microsoft.com/office/infopath/2007/PartnerControls" targetNamespace="dc8ea9bb-7be6-4347-bbbd-43ecd0226ab6" elementFormDefault="qualified">
-    <xsd:import namespace="http://schemas.microsoft.com/office/2006/documentManagement/types"/>
-    <xsd:import namespace="http://schemas.microsoft.com/office/infopath/2007/PartnerControls"/>
-    <xsd:element name="MediaServiceMetadata" ma:index="8" nillable="true" ma:displayName="MediaServiceMetadata" ma:hidden="true" ma:internalName="MediaServiceMetadata" ma:readOnly="true">
-      <xsd:simpleType>
-        <xsd:restriction base="dms:Note"/>
-      </xsd:simpleType>
-    </xsd:element>
-    <xsd:element name="MediaServiceFastMetadata" ma:index="9" nillable="true" ma:displayName="MediaServiceFastMetadata" ma:hidden="true" ma:internalName="MediaServiceFastMetadata" ma:readOnly="true">
-      <xsd:simpleType>
-        <xsd:restriction base="dms:Note"/>
-      </xsd:simpleType>
-    </xsd:element>
-    <xsd:element name="MediaServiceAutoKeyPoints" ma:index="10" nillable="true" ma:displayName="MediaServiceAutoKeyPoints" ma:hidden="true" ma:internalName="MediaServiceAutoKeyPoints" ma:readOnly="true">
-      <xsd:simpleType>
-        <xsd:restriction base="dms:Note"/>
-      </xsd:simpleType>
-    </xsd:element>
-    <xsd:element name="MediaServiceKeyPoints" ma:index="11" nillable="true" ma:displayName="KeyPoints" ma:internalName="MediaServiceKeyPoints" ma:readOnly="true">
-      <xsd:simpleType>
-        <xsd:restriction base="dms:Note">
-          <xsd:maxLength value="255"/>
-        </xsd:restriction>
-      </xsd:simpleType>
-    </xsd:element>
-    <xsd:element name="MediaServiceAutoTags" ma:index="12" nillable="true" ma:displayName="Tags" ma:internalName="MediaServiceAutoTags" ma:readOnly="true">
-      <xsd:simpleType>
-        <xsd:restriction base="dms:Text"/>
-      </xsd:simpleType>
-    </xsd:element>
-    <xsd:element name="MediaServiceOCR" ma:index="13" nillable="true" ma:displayName="Extracted Text" ma:internalName="MediaServiceOCR" ma:readOnly="true">
-      <xsd:simpleType>
-        <xsd:restriction base="dms:Note">
-          <xsd:maxLength value="255"/>
-        </xsd:restriction>
-      </xsd:simpleType>
-    </xsd:element>
-    <xsd:element name="MediaServiceGenerationTime" ma:index="14" nillable="true" ma:displayName="MediaServiceGenerationTime" ma:hidden="true" ma:internalName="MediaServiceGenerationTime" ma:readOnly="true">
-      <xsd:simpleType>
-        <xsd:restriction base="dms:Text"/>
-      </xsd:simpleType>
-    </xsd:element>
-    <xsd:element name="MediaServiceEventHashCode" ma:index="15" nillable="true" ma:displayName="MediaServiceEventHashCode" ma:hidden="true" ma:internalName="MediaServiceEventHashCode" ma:readOnly="true">
-      <xsd:simpleType>
-        <xsd:restriction base="dms:Text"/>
-      </xsd:simpleType>
-    </xsd:element>
-    <xsd:element name="lcf76f155ced4ddcb4097134ff3c332f" ma:index="19" nillable="true" ma:taxonomy="true" ma:internalName="lcf76f155ced4ddcb4097134ff3c332f" ma:taxonomyFieldName="MediaServiceImageTags" ma:displayName="Bildmarkierungen" ma:readOnly="false" ma:fieldId="{5cf76f15-5ced-4ddc-b409-7134ff3c332f}" ma:taxonomyMulti="true" ma:sspId="e7e13cbe-0d2f-409b-88ca-08083aebabb1" ma:termSetId="09814cd3-568e-fe90-9814-8d621ff8fb84" ma:anchorId="fba54fb3-c3e1-fe81-a776-ca4b69148c4d" ma:open="true" ma:isKeyword="false">
-      <xsd:complexType>
-        <xsd:sequence>
-          <xsd:element ref="pc:Terms" minOccurs="0" maxOccurs="1"/>
-        </xsd:sequence>
-      </xsd:complexType>
-    </xsd:element>
-  </xsd:schema>
-  <xsd:schema xmlns:xsd="http://www.w3.org/2001/XMLSchema" xmlns:xs="http://www.w3.org/2001/XMLSchema" xmlns:dms="http://schemas.microsoft.com/office/2006/documentManagement/types" xmlns:pc="http://schemas.microsoft.com/office/infopath/2007/PartnerControls" targetNamespace="36965efa-5a39-45c9-9312-a4f852bee1e3" elementFormDefault="qualified">
-    <xsd:import namespace="http://schemas.microsoft.com/office/2006/documentManagement/types"/>
-    <xsd:import namespace="http://schemas.microsoft.com/office/infopath/2007/PartnerControls"/>
-    <xsd:element name="SharedWithUsers" ma:index="16" nillable="true" ma:displayName="Freigegeben für" ma:internalName="SharedWithUsers" ma:readOnly="true">
-      <xsd:complexType>
-        <xsd:complexContent>
-          <xsd:extension base="dms:UserMulti">
-            <xsd:sequence>
-              <xsd:element name="UserInfo" minOccurs="0" maxOccurs="unbounded">
-                <xsd:complexType>
-                  <xsd:sequence>
-                    <xsd:element name="DisplayName" type="xsd:string" minOccurs="0"/>
-                    <xsd:element name="AccountId" type="dms:UserId" minOccurs="0" nillable="true"/>
-                    <xsd:element name="AccountType" type="xsd:string" minOccurs="0"/>
-                  </xsd:sequence>
-                </xsd:complexType>
-              </xsd:element>
-            </xsd:sequence>
-          </xsd:extension>
-        </xsd:complexContent>
-      </xsd:complexType>
-    </xsd:element>
-    <xsd:element name="SharedWithDetails" ma:index="17" nillable="true" ma:displayName="Freigegeben für - Details" ma:internalName="SharedWithDetails" ma:readOnly="true">
-      <xsd:simpleType>
-        <xsd:restriction base="dms:Note">
-          <xsd:maxLength value="255"/>
-        </xsd:restriction>
-      </xsd:simpleType>
-    </xsd:element>
-    <xsd:element name="TaxCatchAll" ma:index="20" nillable="true" ma:displayName="Taxonomy Catch All Column" ma:hidden="true" ma:list="{88abc807-f5f5-4dcc-9ed9-eea1105307a8}" ma:internalName="TaxCatchAll" ma:showField="CatchAllData" ma:web="36965efa-5a39-45c9-9312-a4f852bee1e3">
-      <xsd:complexType>
-        <xsd:complexContent>
-          <xsd:extension base="dms:MultiChoiceLookup">
-            <xsd:sequence>
-              <xsd:element name="Value" type="dms:Lookup" maxOccurs="unbounded" minOccurs="0" nillable="true"/>
-            </xsd:sequence>
-          </xsd:extension>
-        </xsd:complexContent>
-      </xsd:complexType>
-    </xsd:element>
-  </xsd:schema>
-  <xsd:schema xmlns="http://schemas.openxmlformats.org/package/2006/metadata/core-properties" xmlns:xsd="http://www.w3.org/2001/XMLSchema" xmlns:xsi="http://www.w3.org/2001/XMLSchema-instance" xmlns:dc="http://purl.org/dc/elements/1.1/" xmlns:dcterms="http://purl.org/dc/terms/" xmlns:odoc="http://schemas.microsoft.com/internal/obd" targetNamespace="http://schemas.openxmlformats.org/package/2006/metadata/core-properties" elementFormDefault="qualified" attributeFormDefault="unqualified" blockDefault="#all">
-    <xsd:import namespace="http://purl.org/dc/elements/1.1/" schemaLocation="http://dublincore.org/schemas/xmls/qdc/2003/04/02/dc.xsd"/>
-    <xsd:import namespace="http://purl.org/dc/terms/" schemaLocation="http://dublincore.org/schemas/xmls/qdc/2003/04/02/dcterms.xsd"/>
-    <xsd:element name="coreProperties" type="CT_coreProperties"/>
-    <xsd:complexType name="CT_coreProperties">
-      <xsd:all>
-        <xsd:element ref="dc:creator" minOccurs="0" maxOccurs="1"/>
-        <xsd:element ref="dcterms:created" minOccurs="0" maxOccurs="1"/>
-        <xsd:element ref="dc:identifier" minOccurs="0" maxOccurs="1"/>
-        <xsd:element name="contentType" minOccurs="0" maxOccurs="1" type="xsd:string" ma:index="0" ma:displayName="Inhaltstyp"/>
-        <xsd:element ref="dc:title" minOccurs="0" maxOccurs="1" ma:index="4" ma:displayName="Titel"/>
-        <xsd:element ref="dc:subject" minOccurs="0" maxOccurs="1"/>
-        <xsd:element ref="dc:description" minOccurs="0" maxOccurs="1"/>
-        <xsd:element name="keywords" minOccurs="0" maxOccurs="1" type="xsd:string"/>
-        <xsd:element ref="dc:language" minOccurs="0" maxOccurs="1"/>
-        <xsd:element name="category" minOccurs="0" maxOccurs="1" type="xsd:string"/>
-        <xsd:element name="version" minOccurs="0" maxOccurs="1" type="xsd:string"/>
-        <xsd:element name="revision" minOccurs="0" maxOccurs="1" type="xsd:string">
-          <xsd:annotation>
-            <xsd:documentation>
-                        This value indicates the number of saves or revisions. The application is responsible for updating this value after each revision.
-                    </xsd:documentation>
-          </xsd:annotation>
-        </xsd:element>
-        <xsd:element name="lastModifiedBy" minOccurs="0" maxOccurs="1" type="xsd:string"/>
-        <xsd:element ref="dcterms:modified" minOccurs="0" maxOccurs="1"/>
-        <xsd:element name="contentStatus" minOccurs="0" maxOccurs="1" type="xsd:string"/>
-      </xsd:all>
-    </xsd:complexType>
-  </xsd:schema>
-  <xs:schema xmlns:pc="http://schemas.microsoft.com/office/infopath/2007/PartnerControls" xmlns:xs="http://www.w3.org/2001/XMLSchema" targetNamespace="http://schemas.microsoft.com/office/infopath/2007/PartnerControls" elementFormDefault="qualified" attributeFormDefault="unqualified">
-    <xs:element name="Person">
-      <xs:complexType>
-        <xs:sequence>
-          <xs:element ref="pc:DisplayName" minOccurs="0"/>
-          <xs:element ref="pc:AccountId" minOccurs="0"/>
-          <xs:element ref="pc:AccountType" minOccurs="0"/>
-        </xs:sequence>
-      </xs:complexType>
-    </xs:element>
-    <xs:element name="DisplayName" type="xs:string"/>
-    <xs:element name="AccountId" type="xs:string"/>
-    <xs:element name="AccountType" type="xs:string"/>
-    <xs:element name="BDCAssociatedEntity">
-      <xs:complexType>
-        <xs:sequence>
-          <xs:element ref="pc:BDCEntity" minOccurs="0" maxOccurs="unbounded"/>
-        </xs:sequence>
-        <xs:attribute ref="pc:EntityNamespace"/>
-        <xs:attribute ref="pc:EntityName"/>
-        <xs:attribute ref="pc:SystemInstanceName"/>
-        <xs:attribute ref="pc:AssociationName"/>
-      </xs:complexType>
-    </xs:element>
-    <xs:attribute name="EntityNamespace" type="xs:string"/>
-    <xs:attribute name="EntityName" type="xs:string"/>
-    <xs:attribute name="SystemInstanceName" type="xs:string"/>
-    <xs:attribute name="AssociationName" type="xs:string"/>
-    <xs:element name="BDCEntity">
-      <xs:complexType>
-        <xs:sequence>
-          <xs:element ref="pc:EntityDisplayName" minOccurs="0"/>
-          <xs:element ref="pc:EntityInstanceReference" minOccurs="0"/>
-          <xs:element ref="pc:EntityId1" minOccurs="0"/>
-          <xs:element ref="pc:EntityId2" minOccurs="0"/>
-          <xs:element ref="pc:EntityId3" minOccurs="0"/>
-          <xs:element ref="pc:EntityId4" minOccurs="0"/>
-          <xs:element ref="pc:EntityId5" minOccurs="0"/>
-        </xs:sequence>
-      </xs:complexType>
-    </xs:element>
-    <xs:element name="EntityDisplayName" type="xs:string"/>
-    <xs:element name="EntityInstanceReference" type="xs:string"/>
-    <xs:element name="EntityId1" type="xs:string"/>
-    <xs:element name="EntityId2" type="xs:string"/>
-    <xs:element name="EntityId3" type="xs:string"/>
-    <xs:element name="EntityId4" type="xs:string"/>
-    <xs:element name="EntityId5" type="xs:string"/>
-    <xs:element name="Terms">
-      <xs:complexType>
-        <xs:sequence>
-          <xs:element ref="pc:TermInfo" minOccurs="0" maxOccurs="unbounded"/>
-        </xs:sequence>
-      </xs:complexType>
-    </xs:element>
-    <xs:element name="TermInfo">
-      <xs:complexType>
-        <xs:sequence>
-          <xs:element ref="pc:TermName" minOccurs="0"/>
-          <xs:element ref="pc:TermId" minOccurs="0"/>
-        </xs:sequence>
-      </xs:complexType>
-    </xs:element>
-    <xs:element name="TermName" type="xs:string"/>
-    <xs:element name="TermId" type="xs:string"/>
-  </xs:schema>
-</ct:contentTypeSchema>
-</file>
-
-<file path=customXml/item2.xml><?xml version="1.0" encoding="utf-8"?>
-<?mso-contentType ?>
-<FormTemplates xmlns="http://schemas.microsoft.com/sharepoint/v3/contenttype/forms">
-  <Display>DocumentLibraryForm</Display>
-  <Edit>DocumentLibraryForm</Edit>
-  <New>DocumentLibraryForm</New>
-</FormTemplates>
-</file>
-
-<file path=customXml/itemProps1.xml><?xml version="1.0" encoding="utf-8"?>
-<ds:datastoreItem xmlns:ds="http://schemas.openxmlformats.org/officeDocument/2006/customXml" ds:itemID="{773E50E5-3672-4CF4-9581-62764FCF1768}"/>
-</file>
-
-<file path=customXml/itemProps2.xml><?xml version="1.0" encoding="utf-8"?>
-<ds:datastoreItem xmlns:ds="http://schemas.openxmlformats.org/officeDocument/2006/customXml" ds:itemID="{B47BAD11-E779-45B4-845C-3403828780C1}"/>
 </file>
</xml_diff>

<commit_message>
add mulit row tables
</commit_message>
<xml_diff>
--- a/output/Table_Q0.docx
+++ b/output/Table_Q0.docx
@@ -35,7 +35,7 @@
       </w:tblGrid>
       <w:tr>
         <w:trPr>
-          <w:trHeight w:val="614" w:hRule="auto"/>
+          <w:trHeight w:val="600" w:hRule="auto"/>
           <w:tblHeader/>
         </w:trPr>
         header1
@@ -60,7 +60,7 @@
           <w:p>
             <w:pPr>
               <w:pStyle w:val="Normal"/>
-              <w:jc w:val="left"/>
+              <w:jc w:val="center"/>
               <w:pBdr>
                 <w:bottom w:val="none" w:sz="0" w:space="0" w:color="000000"/>
                 <w:top w:val="none" w:sz="0" w:space="0" w:color="000000"/>
@@ -72,7 +72,7 @@
             </w:pPr>
             <w:r>
               <w:rPr>
-                <w:rFonts w:ascii="Arial" w:hAnsi="Arial" w:eastAsia="Arial" w:cs="Arial"/>
+                <w:rFonts w:ascii="Calibri" w:hAnsi="Calibri" w:eastAsia="Calibri" w:cs="Calibri"/>
                 <w:i w:val="false"/>
                 <w:b w:val="false"/>
                 <w:u w:val="none"/>
@@ -117,7 +117,7 @@
             </w:pPr>
             <w:r>
               <w:rPr>
-                <w:rFonts w:ascii="Arial" w:hAnsi="Arial" w:eastAsia="Arial" w:cs="Arial"/>
+                <w:rFonts w:ascii="Calibri" w:hAnsi="Calibri" w:eastAsia="Calibri" w:cs="Calibri"/>
                 <w:i w:val="false"/>
                 <w:b w:val="false"/>
                 <w:u w:val="none"/>
@@ -162,7 +162,7 @@
             </w:pPr>
             <w:r>
               <w:rPr>
-                <w:rFonts w:ascii="Arial" w:hAnsi="Arial" w:eastAsia="Arial" w:cs="Arial"/>
+                <w:rFonts w:ascii="Calibri" w:hAnsi="Calibri" w:eastAsia="Calibri" w:cs="Calibri"/>
                 <w:i w:val="false"/>
                 <w:b w:val="false"/>
                 <w:u w:val="none"/>
@@ -177,7 +177,7 @@
       </w:tr>
       <w:tr>
         <w:trPr>
-          <w:trHeight w:val="571" w:hRule="auto"/>
+          <w:trHeight w:val="552" w:hRule="auto"/>
           <w:tblHeader/>
         </w:trPr>
         header2
@@ -202,7 +202,7 @@
           <w:p>
             <w:pPr>
               <w:pStyle w:val="Normal"/>
-              <w:jc w:val="left"/>
+              <w:jc w:val="center"/>
               <w:pBdr>
                 <w:bottom w:val="none" w:sz="0" w:space="0" w:color="000000"/>
                 <w:top w:val="none" w:sz="0" w:space="0" w:color="000000"/>
@@ -234,7 +234,7 @@
           <w:p>
             <w:pPr>
               <w:pStyle w:val="Normal"/>
-              <w:jc w:val="left"/>
+              <w:jc w:val="center"/>
               <w:pBdr>
                 <w:bottom w:val="none" w:sz="0" w:space="0" w:color="000000"/>
                 <w:top w:val="none" w:sz="0" w:space="0" w:color="000000"/>
@@ -246,7 +246,7 @@
             </w:pPr>
             <w:r>
               <w:rPr>
-                <w:rFonts w:ascii="Arial" w:hAnsi="Arial" w:eastAsia="Arial" w:cs="Arial"/>
+                <w:rFonts w:ascii="Calibri" w:hAnsi="Calibri" w:eastAsia="Calibri" w:cs="Calibri"/>
                 <w:i w:val="false"/>
                 <w:b w:val="false"/>
                 <w:u w:val="none"/>
@@ -278,7 +278,7 @@
           <w:p>
             <w:pPr>
               <w:pStyle w:val="Normal"/>
-              <w:jc w:val="left"/>
+              <w:jc w:val="center"/>
               <w:pBdr>
                 <w:bottom w:val="none" w:sz="0" w:space="0" w:color="000000"/>
                 <w:top w:val="none" w:sz="0" w:space="0" w:color="000000"/>
@@ -290,7 +290,7 @@
             </w:pPr>
             <w:r>
               <w:rPr>
-                <w:rFonts w:ascii="Arial" w:hAnsi="Arial" w:eastAsia="Arial" w:cs="Arial"/>
+                <w:rFonts w:ascii="Calibri" w:hAnsi="Calibri" w:eastAsia="Calibri" w:cs="Calibri"/>
                 <w:i w:val="false"/>
                 <w:b w:val="false"/>
                 <w:u w:val="none"/>
@@ -322,7 +322,7 @@
           <w:p>
             <w:pPr>
               <w:pStyle w:val="Normal"/>
-              <w:jc w:val="left"/>
+              <w:jc w:val="center"/>
               <w:pBdr>
                 <w:bottom w:val="none" w:sz="0" w:space="0" w:color="000000"/>
                 <w:top w:val="none" w:sz="0" w:space="0" w:color="000000"/>
@@ -334,7 +334,7 @@
             </w:pPr>
             <w:r>
               <w:rPr>
-                <w:rFonts w:ascii="Arial" w:hAnsi="Arial" w:eastAsia="Arial" w:cs="Arial"/>
+                <w:rFonts w:ascii="Calibri" w:hAnsi="Calibri" w:eastAsia="Calibri" w:cs="Calibri"/>
                 <w:i w:val="false"/>
                 <w:b w:val="false"/>
                 <w:u w:val="none"/>
@@ -366,7 +366,7 @@
           <w:p>
             <w:pPr>
               <w:pStyle w:val="Normal"/>
-              <w:jc w:val="left"/>
+              <w:jc w:val="center"/>
               <w:pBdr>
                 <w:bottom w:val="none" w:sz="0" w:space="0" w:color="000000"/>
                 <w:top w:val="none" w:sz="0" w:space="0" w:color="000000"/>
@@ -378,7 +378,7 @@
             </w:pPr>
             <w:r>
               <w:rPr>
-                <w:rFonts w:ascii="Arial" w:hAnsi="Arial" w:eastAsia="Arial" w:cs="Arial"/>
+                <w:rFonts w:ascii="Calibri" w:hAnsi="Calibri" w:eastAsia="Calibri" w:cs="Calibri"/>
                 <w:i w:val="false"/>
                 <w:b w:val="false"/>
                 <w:u w:val="none"/>
@@ -393,7 +393,7 @@
       </w:tr>
       <w:tr>
         <w:trPr>
-          <w:trHeight w:val="617" w:hRule="auto"/>
+          <w:trHeight w:val="599" w:hRule="auto"/>
         </w:trPr>
         body1
         <w:tc>
@@ -416,7 +416,7 @@
           <w:p>
             <w:pPr>
               <w:pStyle w:val="Normal"/>
-              <w:jc w:val="left"/>
+              <w:jc w:val="center"/>
               <w:pBdr>
                 <w:bottom w:val="none" w:sz="0" w:space="0" w:color="000000"/>
                 <w:top w:val="none" w:sz="0" w:space="0" w:color="000000"/>
@@ -428,7 +428,7 @@
             </w:pPr>
             <w:r>
               <w:rPr>
-                <w:rFonts w:ascii="Arial" w:hAnsi="Arial" w:eastAsia="Arial" w:cs="Arial"/>
+                <w:rFonts w:ascii="Calibri" w:hAnsi="Calibri" w:eastAsia="Calibri" w:cs="Calibri"/>
                 <w:i w:val="false"/>
                 <w:b w:val="false"/>
                 <w:u w:val="none"/>
@@ -460,7 +460,7 @@
           <w:p>
             <w:pPr>
               <w:pStyle w:val="Normal"/>
-              <w:jc w:val="left"/>
+              <w:jc w:val="center"/>
               <w:pBdr>
                 <w:bottom w:val="none" w:sz="0" w:space="0" w:color="000000"/>
                 <w:top w:val="none" w:sz="0" w:space="0" w:color="000000"/>
@@ -472,7 +472,7 @@
             </w:pPr>
             <w:r>
               <w:rPr>
-                <w:rFonts w:ascii="Arial" w:hAnsi="Arial" w:eastAsia="Arial" w:cs="Arial"/>
+                <w:rFonts w:ascii="Calibri" w:hAnsi="Calibri" w:eastAsia="Calibri" w:cs="Calibri"/>
                 <w:i w:val="false"/>
                 <w:b w:val="false"/>
                 <w:u w:val="none"/>
@@ -504,7 +504,7 @@
           <w:p>
             <w:pPr>
               <w:pStyle w:val="Normal"/>
-              <w:jc w:val="left"/>
+              <w:jc w:val="center"/>
               <w:pBdr>
                 <w:bottom w:val="none" w:sz="0" w:space="0" w:color="000000"/>
                 <w:top w:val="none" w:sz="0" w:space="0" w:color="000000"/>
@@ -516,7 +516,7 @@
             </w:pPr>
             <w:r>
               <w:rPr>
-                <w:rFonts w:ascii="Arial" w:hAnsi="Arial" w:eastAsia="Arial" w:cs="Arial"/>
+                <w:rFonts w:ascii="Calibri" w:hAnsi="Calibri" w:eastAsia="Calibri" w:cs="Calibri"/>
                 <w:i w:val="false"/>
                 <w:b w:val="false"/>
                 <w:u w:val="none"/>
@@ -548,7 +548,7 @@
           <w:p>
             <w:pPr>
               <w:pStyle w:val="Normal"/>
-              <w:jc w:val="left"/>
+              <w:jc w:val="center"/>
               <w:pBdr>
                 <w:bottom w:val="none" w:sz="0" w:space="0" w:color="000000"/>
                 <w:top w:val="none" w:sz="0" w:space="0" w:color="000000"/>
@@ -560,7 +560,7 @@
             </w:pPr>
             <w:r>
               <w:rPr>
-                <w:rFonts w:ascii="Arial" w:hAnsi="Arial" w:eastAsia="Arial" w:cs="Arial"/>
+                <w:rFonts w:ascii="Calibri" w:hAnsi="Calibri" w:eastAsia="Calibri" w:cs="Calibri"/>
                 <w:i w:val="false"/>
                 <w:b w:val="false"/>
                 <w:u w:val="none"/>
@@ -592,7 +592,7 @@
           <w:p>
             <w:pPr>
               <w:pStyle w:val="Normal"/>
-              <w:jc w:val="left"/>
+              <w:jc w:val="center"/>
               <w:pBdr>
                 <w:bottom w:val="none" w:sz="0" w:space="0" w:color="000000"/>
                 <w:top w:val="none" w:sz="0" w:space="0" w:color="000000"/>
@@ -604,7 +604,7 @@
             </w:pPr>
             <w:r>
               <w:rPr>
-                <w:rFonts w:ascii="Arial" w:hAnsi="Arial" w:eastAsia="Arial" w:cs="Arial"/>
+                <w:rFonts w:ascii="Calibri" w:hAnsi="Calibri" w:eastAsia="Calibri" w:cs="Calibri"/>
                 <w:i w:val="false"/>
                 <w:b w:val="false"/>
                 <w:u w:val="none"/>
@@ -655,12 +655,12 @@
             </w:pPr>
             <w:r>
               <w:rPr>
-                <w:rFonts w:ascii="Arial" w:hAnsi="Arial" w:eastAsia="Arial" w:cs="Arial"/>
+                <w:rFonts w:ascii="Calibri" w:hAnsi="Calibri" w:eastAsia="Calibri" w:cs="Calibri"/>
                 <w:i w:val="true"/>
                 <w:b w:val="false"/>
                 <w:u w:val="none"/>
-                <w:sz w:val="22"/>
-                <w:szCs w:val="22"/>
+                <w:sz w:val="18"/>
+                <w:szCs w:val="18"/>
                 <w:color w:val="666666"/>
               </w:rPr>
               <w:t xml:space="preserve">This is the footnote for this table</w:t>
@@ -2094,4 +2094,246 @@
   </a:objectDefaults>
   <a:extraClrSchemeLst/>
 </a:theme>
+</file>
+
+<file path=customXml/item1.xml><?xml version="1.0" encoding="utf-8"?>
+<ct:contentTypeSchema xmlns:ct="http://schemas.microsoft.com/office/2006/metadata/contentType" xmlns:ma="http://schemas.microsoft.com/office/2006/metadata/properties/metaAttributes" ct:_="" ma:_="" ma:contentTypeName="Dokument" ma:contentTypeID="0x010100E28E13ACBC000A4C890C7EF62115DE09" ma:contentTypeVersion="13" ma:contentTypeDescription="Ein neues Dokument erstellen." ma:contentTypeScope="" ma:versionID="38c6947b388da27d619d5996577e48bb">
+  <xsd:schema xmlns:xsd="http://www.w3.org/2001/XMLSchema" xmlns:xs="http://www.w3.org/2001/XMLSchema" xmlns:p="http://schemas.microsoft.com/office/2006/metadata/properties" xmlns:ns2="dc8ea9bb-7be6-4347-bbbd-43ecd0226ab6" xmlns:ns3="36965efa-5a39-45c9-9312-a4f852bee1e3" targetNamespace="http://schemas.microsoft.com/office/2006/metadata/properties" ma:root="true" ma:fieldsID="2b0d313870efd85b4f0f8b7717aad82c" ns2:_="" ns3:_="">
+    <xsd:import namespace="dc8ea9bb-7be6-4347-bbbd-43ecd0226ab6"/>
+    <xsd:import namespace="36965efa-5a39-45c9-9312-a4f852bee1e3"/>
+    <xsd:element name="properties">
+      <xsd:complexType>
+        <xsd:sequence>
+          <xsd:element name="documentManagement">
+            <xsd:complexType>
+              <xsd:all>
+                <xsd:element ref="ns2:MediaServiceMetadata" minOccurs="0"/>
+                <xsd:element ref="ns2:MediaServiceFastMetadata" minOccurs="0"/>
+                <xsd:element ref="ns2:MediaServiceAutoKeyPoints" minOccurs="0"/>
+                <xsd:element ref="ns2:MediaServiceKeyPoints" minOccurs="0"/>
+                <xsd:element ref="ns2:MediaServiceAutoTags" minOccurs="0"/>
+                <xsd:element ref="ns2:MediaServiceOCR" minOccurs="0"/>
+                <xsd:element ref="ns2:MediaServiceGenerationTime" minOccurs="0"/>
+                <xsd:element ref="ns2:MediaServiceEventHashCode" minOccurs="0"/>
+                <xsd:element ref="ns3:SharedWithUsers" minOccurs="0"/>
+                <xsd:element ref="ns3:SharedWithDetails" minOccurs="0"/>
+                <xsd:element ref="ns2:lcf76f155ced4ddcb4097134ff3c332f" minOccurs="0"/>
+                <xsd:element ref="ns3:TaxCatchAll" minOccurs="0"/>
+              </xsd:all>
+            </xsd:complexType>
+          </xsd:element>
+        </xsd:sequence>
+      </xsd:complexType>
+    </xsd:element>
+  </xsd:schema>
+  <xsd:schema xmlns:xsd="http://www.w3.org/2001/XMLSchema" xmlns:xs="http://www.w3.org/2001/XMLSchema" xmlns:dms="http://schemas.microsoft.com/office/2006/documentManagement/types" xmlns:pc="http://schemas.microsoft.com/office/infopath/2007/PartnerControls" targetNamespace="dc8ea9bb-7be6-4347-bbbd-43ecd0226ab6" elementFormDefault="qualified">
+    <xsd:import namespace="http://schemas.microsoft.com/office/2006/documentManagement/types"/>
+    <xsd:import namespace="http://schemas.microsoft.com/office/infopath/2007/PartnerControls"/>
+    <xsd:element name="MediaServiceMetadata" ma:index="8" nillable="true" ma:displayName="MediaServiceMetadata" ma:hidden="true" ma:internalName="MediaServiceMetadata" ma:readOnly="true">
+      <xsd:simpleType>
+        <xsd:restriction base="dms:Note"/>
+      </xsd:simpleType>
+    </xsd:element>
+    <xsd:element name="MediaServiceFastMetadata" ma:index="9" nillable="true" ma:displayName="MediaServiceFastMetadata" ma:hidden="true" ma:internalName="MediaServiceFastMetadata" ma:readOnly="true">
+      <xsd:simpleType>
+        <xsd:restriction base="dms:Note"/>
+      </xsd:simpleType>
+    </xsd:element>
+    <xsd:element name="MediaServiceAutoKeyPoints" ma:index="10" nillable="true" ma:displayName="MediaServiceAutoKeyPoints" ma:hidden="true" ma:internalName="MediaServiceAutoKeyPoints" ma:readOnly="true">
+      <xsd:simpleType>
+        <xsd:restriction base="dms:Note"/>
+      </xsd:simpleType>
+    </xsd:element>
+    <xsd:element name="MediaServiceKeyPoints" ma:index="11" nillable="true" ma:displayName="KeyPoints" ma:internalName="MediaServiceKeyPoints" ma:readOnly="true">
+      <xsd:simpleType>
+        <xsd:restriction base="dms:Note">
+          <xsd:maxLength value="255"/>
+        </xsd:restriction>
+      </xsd:simpleType>
+    </xsd:element>
+    <xsd:element name="MediaServiceAutoTags" ma:index="12" nillable="true" ma:displayName="Tags" ma:internalName="MediaServiceAutoTags" ma:readOnly="true">
+      <xsd:simpleType>
+        <xsd:restriction base="dms:Text"/>
+      </xsd:simpleType>
+    </xsd:element>
+    <xsd:element name="MediaServiceOCR" ma:index="13" nillable="true" ma:displayName="Extracted Text" ma:internalName="MediaServiceOCR" ma:readOnly="true">
+      <xsd:simpleType>
+        <xsd:restriction base="dms:Note">
+          <xsd:maxLength value="255"/>
+        </xsd:restriction>
+      </xsd:simpleType>
+    </xsd:element>
+    <xsd:element name="MediaServiceGenerationTime" ma:index="14" nillable="true" ma:displayName="MediaServiceGenerationTime" ma:hidden="true" ma:internalName="MediaServiceGenerationTime" ma:readOnly="true">
+      <xsd:simpleType>
+        <xsd:restriction base="dms:Text"/>
+      </xsd:simpleType>
+    </xsd:element>
+    <xsd:element name="MediaServiceEventHashCode" ma:index="15" nillable="true" ma:displayName="MediaServiceEventHashCode" ma:hidden="true" ma:internalName="MediaServiceEventHashCode" ma:readOnly="true">
+      <xsd:simpleType>
+        <xsd:restriction base="dms:Text"/>
+      </xsd:simpleType>
+    </xsd:element>
+    <xsd:element name="lcf76f155ced4ddcb4097134ff3c332f" ma:index="19" nillable="true" ma:taxonomy="true" ma:internalName="lcf76f155ced4ddcb4097134ff3c332f" ma:taxonomyFieldName="MediaServiceImageTags" ma:displayName="Bildmarkierungen" ma:readOnly="false" ma:fieldId="{5cf76f15-5ced-4ddc-b409-7134ff3c332f}" ma:taxonomyMulti="true" ma:sspId="e7e13cbe-0d2f-409b-88ca-08083aebabb1" ma:termSetId="09814cd3-568e-fe90-9814-8d621ff8fb84" ma:anchorId="fba54fb3-c3e1-fe81-a776-ca4b69148c4d" ma:open="true" ma:isKeyword="false">
+      <xsd:complexType>
+        <xsd:sequence>
+          <xsd:element ref="pc:Terms" minOccurs="0" maxOccurs="1"/>
+        </xsd:sequence>
+      </xsd:complexType>
+    </xsd:element>
+  </xsd:schema>
+  <xsd:schema xmlns:xsd="http://www.w3.org/2001/XMLSchema" xmlns:xs="http://www.w3.org/2001/XMLSchema" xmlns:dms="http://schemas.microsoft.com/office/2006/documentManagement/types" xmlns:pc="http://schemas.microsoft.com/office/infopath/2007/PartnerControls" targetNamespace="36965efa-5a39-45c9-9312-a4f852bee1e3" elementFormDefault="qualified">
+    <xsd:import namespace="http://schemas.microsoft.com/office/2006/documentManagement/types"/>
+    <xsd:import namespace="http://schemas.microsoft.com/office/infopath/2007/PartnerControls"/>
+    <xsd:element name="SharedWithUsers" ma:index="16" nillable="true" ma:displayName="Freigegeben für" ma:internalName="SharedWithUsers" ma:readOnly="true">
+      <xsd:complexType>
+        <xsd:complexContent>
+          <xsd:extension base="dms:UserMulti">
+            <xsd:sequence>
+              <xsd:element name="UserInfo" minOccurs="0" maxOccurs="unbounded">
+                <xsd:complexType>
+                  <xsd:sequence>
+                    <xsd:element name="DisplayName" type="xsd:string" minOccurs="0"/>
+                    <xsd:element name="AccountId" type="dms:UserId" minOccurs="0" nillable="true"/>
+                    <xsd:element name="AccountType" type="xsd:string" minOccurs="0"/>
+                  </xsd:sequence>
+                </xsd:complexType>
+              </xsd:element>
+            </xsd:sequence>
+          </xsd:extension>
+        </xsd:complexContent>
+      </xsd:complexType>
+    </xsd:element>
+    <xsd:element name="SharedWithDetails" ma:index="17" nillable="true" ma:displayName="Freigegeben für - Details" ma:internalName="SharedWithDetails" ma:readOnly="true">
+      <xsd:simpleType>
+        <xsd:restriction base="dms:Note">
+          <xsd:maxLength value="255"/>
+        </xsd:restriction>
+      </xsd:simpleType>
+    </xsd:element>
+    <xsd:element name="TaxCatchAll" ma:index="20" nillable="true" ma:displayName="Taxonomy Catch All Column" ma:hidden="true" ma:list="{88abc807-f5f5-4dcc-9ed9-eea1105307a8}" ma:internalName="TaxCatchAll" ma:showField="CatchAllData" ma:web="36965efa-5a39-45c9-9312-a4f852bee1e3">
+      <xsd:complexType>
+        <xsd:complexContent>
+          <xsd:extension base="dms:MultiChoiceLookup">
+            <xsd:sequence>
+              <xsd:element name="Value" type="dms:Lookup" maxOccurs="unbounded" minOccurs="0" nillable="true"/>
+            </xsd:sequence>
+          </xsd:extension>
+        </xsd:complexContent>
+      </xsd:complexType>
+    </xsd:element>
+  </xsd:schema>
+  <xsd:schema xmlns="http://schemas.openxmlformats.org/package/2006/metadata/core-properties" xmlns:xsd="http://www.w3.org/2001/XMLSchema" xmlns:xsi="http://www.w3.org/2001/XMLSchema-instance" xmlns:dc="http://purl.org/dc/elements/1.1/" xmlns:dcterms="http://purl.org/dc/terms/" xmlns:odoc="http://schemas.microsoft.com/internal/obd" targetNamespace="http://schemas.openxmlformats.org/package/2006/metadata/core-properties" elementFormDefault="qualified" attributeFormDefault="unqualified" blockDefault="#all">
+    <xsd:import namespace="http://purl.org/dc/elements/1.1/" schemaLocation="http://dublincore.org/schemas/xmls/qdc/2003/04/02/dc.xsd"/>
+    <xsd:import namespace="http://purl.org/dc/terms/" schemaLocation="http://dublincore.org/schemas/xmls/qdc/2003/04/02/dcterms.xsd"/>
+    <xsd:element name="coreProperties" type="CT_coreProperties"/>
+    <xsd:complexType name="CT_coreProperties">
+      <xsd:all>
+        <xsd:element ref="dc:creator" minOccurs="0" maxOccurs="1"/>
+        <xsd:element ref="dcterms:created" minOccurs="0" maxOccurs="1"/>
+        <xsd:element ref="dc:identifier" minOccurs="0" maxOccurs="1"/>
+        <xsd:element name="contentType" minOccurs="0" maxOccurs="1" type="xsd:string" ma:index="0" ma:displayName="Inhaltstyp"/>
+        <xsd:element ref="dc:title" minOccurs="0" maxOccurs="1" ma:index="4" ma:displayName="Titel"/>
+        <xsd:element ref="dc:subject" minOccurs="0" maxOccurs="1"/>
+        <xsd:element ref="dc:description" minOccurs="0" maxOccurs="1"/>
+        <xsd:element name="keywords" minOccurs="0" maxOccurs="1" type="xsd:string"/>
+        <xsd:element ref="dc:language" minOccurs="0" maxOccurs="1"/>
+        <xsd:element name="category" minOccurs="0" maxOccurs="1" type="xsd:string"/>
+        <xsd:element name="version" minOccurs="0" maxOccurs="1" type="xsd:string"/>
+        <xsd:element name="revision" minOccurs="0" maxOccurs="1" type="xsd:string">
+          <xsd:annotation>
+            <xsd:documentation>
+                        This value indicates the number of saves or revisions. The application is responsible for updating this value after each revision.
+                    </xsd:documentation>
+          </xsd:annotation>
+        </xsd:element>
+        <xsd:element name="lastModifiedBy" minOccurs="0" maxOccurs="1" type="xsd:string"/>
+        <xsd:element ref="dcterms:modified" minOccurs="0" maxOccurs="1"/>
+        <xsd:element name="contentStatus" minOccurs="0" maxOccurs="1" type="xsd:string"/>
+      </xsd:all>
+    </xsd:complexType>
+  </xsd:schema>
+  <xs:schema xmlns:pc="http://schemas.microsoft.com/office/infopath/2007/PartnerControls" xmlns:xs="http://www.w3.org/2001/XMLSchema" targetNamespace="http://schemas.microsoft.com/office/infopath/2007/PartnerControls" elementFormDefault="qualified" attributeFormDefault="unqualified">
+    <xs:element name="Person">
+      <xs:complexType>
+        <xs:sequence>
+          <xs:element ref="pc:DisplayName" minOccurs="0"/>
+          <xs:element ref="pc:AccountId" minOccurs="0"/>
+          <xs:element ref="pc:AccountType" minOccurs="0"/>
+        </xs:sequence>
+      </xs:complexType>
+    </xs:element>
+    <xs:element name="DisplayName" type="xs:string"/>
+    <xs:element name="AccountId" type="xs:string"/>
+    <xs:element name="AccountType" type="xs:string"/>
+    <xs:element name="BDCAssociatedEntity">
+      <xs:complexType>
+        <xs:sequence>
+          <xs:element ref="pc:BDCEntity" minOccurs="0" maxOccurs="unbounded"/>
+        </xs:sequence>
+        <xs:attribute ref="pc:EntityNamespace"/>
+        <xs:attribute ref="pc:EntityName"/>
+        <xs:attribute ref="pc:SystemInstanceName"/>
+        <xs:attribute ref="pc:AssociationName"/>
+      </xs:complexType>
+    </xs:element>
+    <xs:attribute name="EntityNamespace" type="xs:string"/>
+    <xs:attribute name="EntityName" type="xs:string"/>
+    <xs:attribute name="SystemInstanceName" type="xs:string"/>
+    <xs:attribute name="AssociationName" type="xs:string"/>
+    <xs:element name="BDCEntity">
+      <xs:complexType>
+        <xs:sequence>
+          <xs:element ref="pc:EntityDisplayName" minOccurs="0"/>
+          <xs:element ref="pc:EntityInstanceReference" minOccurs="0"/>
+          <xs:element ref="pc:EntityId1" minOccurs="0"/>
+          <xs:element ref="pc:EntityId2" minOccurs="0"/>
+          <xs:element ref="pc:EntityId3" minOccurs="0"/>
+          <xs:element ref="pc:EntityId4" minOccurs="0"/>
+          <xs:element ref="pc:EntityId5" minOccurs="0"/>
+        </xs:sequence>
+      </xs:complexType>
+    </xs:element>
+    <xs:element name="EntityDisplayName" type="xs:string"/>
+    <xs:element name="EntityInstanceReference" type="xs:string"/>
+    <xs:element name="EntityId1" type="xs:string"/>
+    <xs:element name="EntityId2" type="xs:string"/>
+    <xs:element name="EntityId3" type="xs:string"/>
+    <xs:element name="EntityId4" type="xs:string"/>
+    <xs:element name="EntityId5" type="xs:string"/>
+    <xs:element name="Terms">
+      <xs:complexType>
+        <xs:sequence>
+          <xs:element ref="pc:TermInfo" minOccurs="0" maxOccurs="unbounded"/>
+        </xs:sequence>
+      </xs:complexType>
+    </xs:element>
+    <xs:element name="TermInfo">
+      <xs:complexType>
+        <xs:sequence>
+          <xs:element ref="pc:TermName" minOccurs="0"/>
+          <xs:element ref="pc:TermId" minOccurs="0"/>
+        </xs:sequence>
+      </xs:complexType>
+    </xs:element>
+    <xs:element name="TermName" type="xs:string"/>
+    <xs:element name="TermId" type="xs:string"/>
+  </xs:schema>
+</ct:contentTypeSchema>
+</file>
+
+<file path=customXml/item2.xml><?xml version="1.0" encoding="utf-8"?>
+<?mso-contentType ?>
+<FormTemplates xmlns="http://schemas.microsoft.com/sharepoint/v3/contenttype/forms">
+  <Display>DocumentLibraryForm</Display>
+  <Edit>DocumentLibraryForm</Edit>
+  <New>DocumentLibraryForm</New>
+</FormTemplates>
+</file>
+
+<file path=customXml/itemProps1.xml><?xml version="1.0" encoding="utf-8"?>
+<ds:datastoreItem xmlns:ds="http://schemas.openxmlformats.org/officeDocument/2006/customXml" ds:itemID="{C24D015C-69AD-419E-989A-2251A75AB632}"/>
+</file>
+
+<file path=customXml/itemProps2.xml><?xml version="1.0" encoding="utf-8"?>
+<ds:datastoreItem xmlns:ds="http://schemas.openxmlformats.org/officeDocument/2006/customXml" ds:itemID="{0AD8BF4E-1F6F-45D3-95B8-4BABDEEA96E4}"/>
 </file>
</xml_diff>

<commit_message>
Updated tables based on the changes done with the last commit
</commit_message>
<xml_diff>
--- a/output/Table_Q0.docx
+++ b/output/Table_Q0.docx
@@ -2331,9 +2331,9 @@
 </file>
 
 <file path=customXml/itemProps1.xml><?xml version="1.0" encoding="utf-8"?>
-<ds:datastoreItem xmlns:ds="http://schemas.openxmlformats.org/officeDocument/2006/customXml" ds:itemID="{C24D015C-69AD-419E-989A-2251A75AB632}"/>
+<ds:datastoreItem xmlns:ds="http://schemas.openxmlformats.org/officeDocument/2006/customXml" ds:itemID="{AAA804B0-FB38-4268-93AB-0B1474BCD7E2}"/>
 </file>
 
 <file path=customXml/itemProps2.xml><?xml version="1.0" encoding="utf-8"?>
-<ds:datastoreItem xmlns:ds="http://schemas.openxmlformats.org/officeDocument/2006/customXml" ds:itemID="{0AD8BF4E-1F6F-45D3-95B8-4BABDEEA96E4}"/>
+<ds:datastoreItem xmlns:ds="http://schemas.openxmlformats.org/officeDocument/2006/customXml" ds:itemID="{EF167165-50E0-415B-A471-30A04E390E72}"/>
 </file>
</xml_diff>